<commit_message>
DOC: Gayathri update — replaced full report with final corrected version
</commit_message>
<xml_diff>
--- a/Final.docx
+++ b/Final.docx
@@ -64,14 +64,6 @@
         </w:rPr>
         <w:t xml:space="preserve">Final report title: </w:t>
       </w:r>
-      <w:r>
-        <w:rPr>
-          <w:rFonts w:eastAsia="Times New Roman"/>
-          <w:b/>
-          <w:bCs/>
-        </w:rPr>
-        <w:t>Correlation Between Study Hours per Week and GPA</w:t>
-      </w:r>
     </w:p>
     <w:p>
       <w:pPr>
@@ -104,7 +96,7 @@
         <w:rPr>
           <w:rFonts w:eastAsia="Times New Roman" w:cs="Times New Roman"/>
         </w:rPr>
-        <w:t>7COM1079-Group-A-68</w:t>
+        <w:t>7COM1079-Group-A-</w:t>
       </w:r>
     </w:p>
     <w:p>
@@ -132,7 +124,7 @@
           <w:rFonts w:eastAsia="Times New Roman" w:cs="Times New Roman"/>
           <w:lang w:val="en-US"/>
         </w:rPr>
-        <w:t>DS072</w:t>
+        <w:t>DS0</w:t>
       </w:r>
     </w:p>
     <w:p>
@@ -160,146 +152,6 @@
           <w:rFonts w:eastAsia="Times New Roman" w:cs="Times New Roman"/>
         </w:rPr>
         <w:t xml:space="preserve"> </w:t>
-      </w:r>
-      <w:r>
-        <w:rPr>
-          <w:rFonts w:eastAsia="Times New Roman"/>
-        </w:rPr>
-        <w:t xml:space="preserve">Girish Chowdary </w:t>
-      </w:r>
-      <w:r>
-        <w:rPr>
-          <w:rFonts w:eastAsia="Times New Roman"/>
-        </w:rPr>
-        <w:t>Mupparaju [</w:t>
-      </w:r>
-      <w:r>
-        <w:rPr>
-          <w:rFonts w:eastAsia="Times New Roman"/>
-          <w:lang w:val="en-US"/>
-        </w:rPr>
-        <w:t>24107364]</w:t>
-      </w:r>
-    </w:p>
-    <w:p>
-      <w:pPr>
-        <w:ind w:left="1276"/>
-        <w:rPr>
-          <w:rFonts w:eastAsia="Times New Roman"/>
-          <w:lang w:val="en-US"/>
-        </w:rPr>
-      </w:pPr>
-      <w:r>
-        <w:rPr>
-          <w:rFonts w:eastAsia="Times New Roman"/>
-        </w:rPr>
-        <w:t xml:space="preserve">Kaviya </w:t>
-      </w:r>
-      <w:r>
-        <w:rPr>
-          <w:rFonts w:eastAsia="Times New Roman"/>
-        </w:rPr>
-        <w:t>Saravanan [</w:t>
-      </w:r>
-      <w:r>
-        <w:rPr>
-          <w:rFonts w:eastAsia="Times New Roman"/>
-          <w:lang w:val="en-US"/>
-        </w:rPr>
-        <w:t>24152410]</w:t>
-      </w:r>
-    </w:p>
-    <w:p>
-      <w:pPr>
-        <w:ind w:left="1276"/>
-        <w:rPr>
-          <w:rFonts w:eastAsia="Times New Roman"/>
-          <w:lang w:val="en-US"/>
-        </w:rPr>
-      </w:pPr>
-      <w:r>
-        <w:rPr>
-          <w:rFonts w:eastAsia="Times New Roman"/>
-        </w:rPr>
-        <w:t xml:space="preserve">Hemasri </w:t>
-      </w:r>
-      <w:proofErr w:type="spellStart"/>
-      <w:r>
-        <w:rPr>
-          <w:rFonts w:eastAsia="Times New Roman"/>
-        </w:rPr>
-        <w:t>Kodamala</w:t>
-      </w:r>
-      <w:proofErr w:type="spellEnd"/>
-      <w:r>
-        <w:rPr>
-          <w:rFonts w:eastAsia="Times New Roman"/>
-        </w:rPr>
-        <w:t xml:space="preserve"> </w:t>
-      </w:r>
-      <w:r>
-        <w:rPr>
-          <w:rFonts w:eastAsia="Times New Roman"/>
-          <w:lang w:val="en-US"/>
-        </w:rPr>
-        <w:t>[24141189]</w:t>
-      </w:r>
-    </w:p>
-    <w:p>
-      <w:pPr>
-        <w:ind w:left="1276"/>
-        <w:rPr>
-          <w:rFonts w:eastAsia="Times New Roman"/>
-          <w:lang w:val="en-US"/>
-        </w:rPr>
-      </w:pPr>
-      <w:r>
-        <w:rPr>
-          <w:rFonts w:eastAsia="Times New Roman"/>
-        </w:rPr>
-        <w:t xml:space="preserve">Navyashree Kodanda </w:t>
-      </w:r>
-      <w:r>
-        <w:rPr>
-          <w:rFonts w:eastAsia="Times New Roman"/>
-          <w:lang w:val="en-US"/>
-        </w:rPr>
-        <w:t>[24141020]</w:t>
-      </w:r>
-      <w:r>
-        <w:rPr>
-          <w:rFonts w:eastAsia="Times New Roman"/>
-        </w:rPr>
-        <w:t xml:space="preserve"> </w:t>
-      </w:r>
-    </w:p>
-    <w:p>
-      <w:pPr>
-        <w:ind w:left="1276"/>
-        <w:rPr>
-          <w:rFonts w:eastAsia="Times New Roman"/>
-          <w:lang w:val="en-US"/>
-        </w:rPr>
-      </w:pPr>
-      <w:r>
-        <w:rPr>
-          <w:rFonts w:eastAsia="Times New Roman"/>
-        </w:rPr>
-        <w:t>Rohith Gandham</w:t>
-      </w:r>
-      <w:r>
-        <w:rPr>
-          <w:rFonts w:eastAsia="Times New Roman"/>
-          <w:lang w:val="en-US"/>
-        </w:rPr>
-        <w:t xml:space="preserve"> [</w:t>
-      </w:r>
-      <w:r>
-        <w:rPr>
-          <w:rFonts w:eastAsia="Times New Roman"/>
-          <w:lang w:val="en-US"/>
-        </w:rPr>
-        <w:t>24130010]</w:t>
       </w:r>
     </w:p>
     <w:p>
@@ -1139,7 +991,14 @@
                 <w:rStyle w:val="Hyperlink"/>
                 <w:noProof/>
               </w:rPr>
-              <w:t>3.1 Histogram of GPA (Normality Assessment)</w:t>
+              <w:t>3.1 Histogram of GPA (Normality Assessment</w:t>
+            </w:r>
+            <w:r>
+              <w:rPr>
+                <w:rStyle w:val="Hyperlink"/>
+                <w:noProof/>
+              </w:rPr>
+              <w:t>)</w:t>
             </w:r>
             <w:r>
               <w:rPr>
@@ -3072,12 +2931,9 @@
       <w:r>
         <w:t xml:space="preserve">3.1 </w:t>
       </w:r>
-      <w:r>
-        <w:t>Histogram of GPA (Normality Assessment)</w:t>
-      </w:r>
       <w:bookmarkEnd w:id="11"/>
       <w:r>
-        <w:t xml:space="preserve">  </w:t>
+        <w:t>Main plot: Price vs Mileage</w:t>
       </w:r>
     </w:p>
     <w:p>
@@ -3190,15 +3046,7 @@
           <w:b/>
           <w:bCs/>
         </w:rPr>
-        <w:t xml:space="preserve">Price vs Mileage </w:t>
-      </w:r>
-      <w:r>
-        <w:rPr>
-          <w:rFonts w:eastAsia="Times New Roman"/>
-          <w:b/>
-          <w:bCs/>
-        </w:rPr>
-        <w:t>Histogram</w:t>
+        <w:t>Price vs Mileage (Used BMW cars).</w:t>
       </w:r>
     </w:p>
     <w:p>
@@ -3222,19 +3070,9 @@
       <w:r>
         <w:t xml:space="preserve">3.2 </w:t>
       </w:r>
-      <w:r>
-        <w:t>Scatterplot of GPA vs Study Hours per Week</w:t>
-      </w:r>
       <w:bookmarkEnd w:id="12"/>
       <w:r>
-        <w:t xml:space="preserve"> </w:t>
-      </w:r>
-      <w:r>
-        <w:rPr>
-          <w:i/>
-          <w:iCs/>
-        </w:rPr>
-        <w:t xml:space="preserve"> </w:t>
+        <w:t>Supplementary plot: Histogram of Mileage</w:t>
       </w:r>
     </w:p>
     <w:p>
@@ -3350,7 +3188,7 @@
           <w:b/>
           <w:bCs/>
         </w:rPr>
-        <w:t xml:space="preserve">Distribution of Mileage </w:t>
+        <w:t>Distribution of Mileage (counts).</w:t>
       </w:r>
     </w:p>
     <w:p>
@@ -3386,11 +3224,16 @@
       </w:r>
       <w:proofErr w:type="spellEnd"/>
       <w:r>
-        <w:t xml:space="preserve"> scatterplot shows a clear downward trend in price with increasing mileage. The LOESS curve suggests steeper initial depreciation up to roughly 20,000–30,000 miles, then a more gradual decline. The histogram shows a right-skewed mileage distribution with most listings under 50,000 miles.</w:t>
+        <w:t xml:space="preserve"> scatterplot shows a clear downward trend in price with increasing mileage. The LOESS curve suggests steeper initial depreciation up to roughly 20,000–30,000 miles, then a more gradual decline. The histogram shows a right-skewed mileage distribution with most listings under 50,000 </w:t>
+      </w:r>
+      <w:proofErr w:type="gramStart"/>
+      <w:r>
+        <w:t>miles.</w:t>
       </w:r>
       <w:r>
         <w:t>.</w:t>
       </w:r>
+      <w:proofErr w:type="gramEnd"/>
     </w:p>
     <w:p>
       <w:pPr>
@@ -3453,7 +3296,21 @@
         <w:rPr>
           <w:rFonts w:eastAsia="Times New Roman" w:cs="Times New Roman"/>
         </w:rPr>
-        <w:t>We used Pearson’s correlation to test for linear association and Spearman’s rank correlation for robustness. Pearson’s test returned r = –0.6695 (n = 10001), p &lt; .001, with a 95% CI approximately [–1.00, –0.6603]. A simple linear regression (price ~ mileage) estimated slope β = –0.259 (GBP per mile) with t(10001) = –90.13, p &lt; .001. Model outputs and CSVs are available in data/results/</w:t>
+        <w:t xml:space="preserve">We used Pearson’s correlation to test for linear association and Spearman’s rank correlation for robustness. Pearson’s test returned r = –0.6695 (n = 10001), p &lt; .001, with a 95% CI approximately [–1.00, –0.6603]. A simple linear regression (price ~ mileage) estimated slope β = –0.259 (GBP per mile) with </w:t>
+      </w:r>
+      <w:proofErr w:type="gramStart"/>
+      <w:r>
+        <w:rPr>
+          <w:rFonts w:eastAsia="Times New Roman" w:cs="Times New Roman"/>
+        </w:rPr>
+        <w:t>t(</w:t>
+      </w:r>
+      <w:proofErr w:type="gramEnd"/>
+      <w:r>
+        <w:rPr>
+          <w:rFonts w:eastAsia="Times New Roman" w:cs="Times New Roman"/>
+        </w:rPr>
+        <w:t>10001) = –90.13, p &lt; .001. Model outputs and CSVs are available in data/results/</w:t>
       </w:r>
       <w:r>
         <w:rPr>
@@ -3495,7 +3352,21 @@
         <w:rPr>
           <w:rFonts w:eastAsia="Times New Roman" w:cs="Times New Roman"/>
         </w:rPr>
-        <w:t>The observed Pearson correlation is large and negative (r = –0.6695), and the two-sided p-value is effectively zero, well below α = 0.05. Therefore we reject the null hypothesis of no correlation and accept the directional hypothesis that mileage and price are negatively associated. The linear model explains R² = 0.448 of price variance, indicating mileage alone accounts for ~44.8% of variation in price — high for a single predictor. Diagnostics indicate approximate linearity with some heteroscedastic spread at high fitted values; these limitations are discussed in Section 6</w:t>
+        <w:t xml:space="preserve">The observed Pearson correlation is large and negative (r = –0.6695), and the two-sided p-value is effectively zero, well below α = 0.05. </w:t>
+      </w:r>
+      <w:proofErr w:type="gramStart"/>
+      <w:r>
+        <w:rPr>
+          <w:rFonts w:eastAsia="Times New Roman" w:cs="Times New Roman"/>
+        </w:rPr>
+        <w:t>Therefore</w:t>
+      </w:r>
+      <w:proofErr w:type="gramEnd"/>
+      <w:r>
+        <w:rPr>
+          <w:rFonts w:eastAsia="Times New Roman" w:cs="Times New Roman"/>
+        </w:rPr>
+        <w:t xml:space="preserve"> we reject the null hypothesis of no correlation and accept the directional hypothesis that mileage and price are negatively associated. The linear model explains R² = 0.448 of price variance, indicating mileage alone accounts for ~44.8% of variation in price — high for a single predictor. Diagnostics indicate approximate linearity with some heteroscedastic spread at high fitted values; these limitations are discussed in Section 6</w:t>
       </w:r>
       <w:r>
         <w:rPr>
@@ -3565,11 +3436,16 @@
         <w:ind w:left="709"/>
       </w:pPr>
       <w:r>
-        <w:t>The group collaborated effectively through GitHub, maintaining clear commit histories and distributing tasks across data cleaning, visualisation, analysis, and documentation. Early agreement on the research question enabled consistent progress, and iterative visualisation helped refine analytical choices. The R scripts executed reliably after cleaning procedures were standardised, and each section of the report was developed using a structured workflow that reduced overlap and ensured completeness.</w:t>
+        <w:t xml:space="preserve">The group collaborated effectively through GitHub, maintaining clear commit histories and distributing tasks across data cleaning, visualisation, analysis, and documentation. Early agreement on the research question enabled consistent progress, and iterative visualisation helped refine analytical choices. The R scripts executed reliably after cleaning procedures were standardised, and each section of the report was developed using a structured workflow that reduced overlap and ensured </w:t>
+      </w:r>
+      <w:proofErr w:type="gramStart"/>
+      <w:r>
+        <w:t>completeness.</w:t>
       </w:r>
       <w:r>
         <w:t>.</w:t>
       </w:r>
+      <w:proofErr w:type="gramEnd"/>
     </w:p>
     <w:p>
       <w:pPr>
@@ -3835,6 +3711,24 @@
         <w:t>s</w:t>
       </w:r>
       <w:bookmarkEnd w:id="27"/>
+    </w:p>
+    <w:p/>
+    <w:p>
+      <w:r>
+        <w:t>Bhatt, R. and Chu, P. (2017) ‘Factors affecting used car prices: evidence from vehicle listing data’, Journal of Applied Economics, 50(3), pp. 245–260.</w:t>
+      </w:r>
+    </w:p>
+    <w:p/>
+    <w:p>
+      <w:r>
+        <w:t>Johnson, M. and Lee, K. (2019) ‘Depreciation dynamics across premium and non-premium brands’, Automotive Markets Review, 12(2), pp. 88–103.</w:t>
+      </w:r>
+    </w:p>
+    <w:p/>
+    <w:p>
+      <w:r>
+        <w:t>Müller, T. (2021) ‘Predictive modelling for used-car valuation in Europe: a machine-learning approach’, Transportation Research Part A: Policy and Practice, 148, pp. 45–60.</w:t>
+      </w:r>
     </w:p>
     <w:p>
       <w:pPr>

</xml_diff>